<commit_message>
Comment Node + Keyboard c v x y correction
</commit_message>
<xml_diff>
--- a/Autre/Resumer_Activite/310625-070625.docx
+++ b/Autre/Resumer_Activite/310625-070625.docx
@@ -38,7 +38,15 @@
         </w:numPr>
       </w:pPr>
       <w:r>
-        <w:t>Changer node en déroulant</w:t>
+        <w:t xml:space="preserve">Changer </w:t>
+      </w:r>
+      <w:proofErr w:type="spellStart"/>
+      <w:r>
+        <w:t>node</w:t>
+      </w:r>
+      <w:proofErr w:type="spellEnd"/>
+      <w:r>
+        <w:t xml:space="preserve"> en déroulant</w:t>
       </w:r>
     </w:p>
     <w:p>
@@ -74,8 +82,13 @@
         </w:numPr>
       </w:pPr>
       <w:r>
-        <w:t>Mode Debug</w:t>
-      </w:r>
+        <w:t xml:space="preserve">Mode </w:t>
+      </w:r>
+      <w:proofErr w:type="spellStart"/>
+      <w:r>
+        <w:t>Debug</w:t>
+      </w:r>
+      <w:proofErr w:type="spellEnd"/>
     </w:p>
     <w:p>
       <w:pPr>
@@ -368,14 +381,35 @@
         </w:numPr>
       </w:pPr>
       <w:r>
-        <w:t xml:space="preserve">Montrer que wda prendre trop de temps (exemple 2 lampes, une </w:t>
+        <w:t xml:space="preserve">Montrer que </w:t>
+      </w:r>
+      <w:proofErr w:type="spellStart"/>
+      <w:r>
+        <w:t>wda</w:t>
+      </w:r>
+      <w:proofErr w:type="spellEnd"/>
+      <w:r>
+        <w:t xml:space="preserve"> prendre trop de temps (exemple 2 lampes, une </w:t>
       </w:r>
       <w:r>
         <w:t>clignote</w:t>
       </w:r>
       <w:r>
-        <w:t xml:space="preserve"> à 500ms et l’autre à 1sec)+ allumer lampe avec modbus register</w:t>
-      </w:r>
+        <w:t xml:space="preserve"> à 500ms et l’autre à 1sec)+ allumer lampe avec </w:t>
+      </w:r>
+      <w:proofErr w:type="spellStart"/>
+      <w:r>
+        <w:t>modbus</w:t>
+      </w:r>
+      <w:proofErr w:type="spellEnd"/>
+      <w:r>
+        <w:t xml:space="preserve"> </w:t>
+      </w:r>
+      <w:proofErr w:type="spellStart"/>
+      <w:r>
+        <w:t>register</w:t>
+      </w:r>
+      <w:proofErr w:type="spellEnd"/>
     </w:p>
     <w:p>
       <w:pPr>
@@ -390,13 +424,38 @@
           <w:b/>
           <w:bCs/>
         </w:rPr>
-        <w:t>mode Debug</w:t>
-      </w:r>
-      <w:r>
-        <w:t> : Améliorer affichage valeur, dans bloc près de handle + cacher accordions + interdire modification</w:t>
-      </w:r>
-      <w:r>
-        <w:t xml:space="preserve"> + couleur pour bool quand </w:t>
+        <w:t xml:space="preserve">mode </w:t>
+      </w:r>
+      <w:proofErr w:type="spellStart"/>
+      <w:r>
+        <w:rPr>
+          <w:b/>
+          <w:bCs/>
+        </w:rPr>
+        <w:t>Debug</w:t>
+      </w:r>
+      <w:proofErr w:type="spellEnd"/>
+      <w:r>
+        <w:t xml:space="preserve"> : Améliorer affichage valeur, dans bloc près de </w:t>
+      </w:r>
+      <w:proofErr w:type="spellStart"/>
+      <w:r>
+        <w:t>handle</w:t>
+      </w:r>
+      <w:proofErr w:type="spellEnd"/>
+      <w:r>
+        <w:t xml:space="preserve"> + cacher accordions + interdire modification</w:t>
+      </w:r>
+      <w:r>
+        <w:t xml:space="preserve"> + couleur pour </w:t>
+      </w:r>
+      <w:proofErr w:type="spellStart"/>
+      <w:r>
+        <w:t>bool</w:t>
+      </w:r>
+      <w:proofErr w:type="spellEnd"/>
+      <w:r>
+        <w:t xml:space="preserve"> quand </w:t>
       </w:r>
       <w:r>
         <w:t xml:space="preserve">à </w:t>
@@ -491,6 +550,128 @@
       </w:r>
       <w:r>
         <w:t> : dire que j’utilise go, page objectif, page synthèse, schéma pas clair web visu (il  va changer le schéma)</w:t>
+      </w:r>
+    </w:p>
+    <w:p>
+      <w:pPr>
+        <w:ind w:firstLine="360"/>
+      </w:pPr>
+      <w:r>
+        <w:t>Idée selon la pièce dans la quel on se trouve on a pas la même réaction.</w:t>
+      </w:r>
+    </w:p>
+    <w:p>
+      <w:pPr>
+        <w:ind w:firstLine="360"/>
+        <w:rPr>
+          <w:u w:val="single"/>
+        </w:rPr>
+      </w:pPr>
+      <w:r>
+        <w:rPr>
+          <w:b/>
+          <w:bCs/>
+          <w:u w:val="single"/>
+        </w:rPr>
+        <w:t xml:space="preserve">Bouton </w:t>
+      </w:r>
+      <w:r>
+        <w:rPr>
+          <w:b/>
+          <w:bCs/>
+          <w:u w:val="single"/>
+        </w:rPr>
+        <w:t xml:space="preserve">reste dans voiture </w:t>
+      </w:r>
+      <w:r>
+        <w:rPr>
+          <w:b/>
+          <w:bCs/>
+          <w:u w:val="single"/>
+        </w:rPr>
+        <w:t>utilité garage</w:t>
+      </w:r>
+      <w:r>
+        <w:rPr>
+          <w:u w:val="single"/>
+        </w:rPr>
+        <w:t xml:space="preserve"> short1: </w:t>
+      </w:r>
+    </w:p>
+    <w:p>
+      <w:pPr>
+        <w:pStyle w:val="ListParagraph"/>
+        <w:numPr>
+          <w:ilvl w:val="0"/>
+          <w:numId w:val="2"/>
+        </w:numPr>
+      </w:pPr>
+      <w:r>
+        <w:rPr>
+          <w:b/>
+          <w:bCs/>
+        </w:rPr>
+        <w:t>Devant garage</w:t>
+      </w:r>
+      <w:r>
+        <w:t xml:space="preserve"> : ouvrir le garage et après un certain délais (quand ouvert allumer lampe garage (double clique diminuer luminosité, long </w:t>
+      </w:r>
+      <w:proofErr w:type="spellStart"/>
+      <w:r>
+        <w:t>press</w:t>
+      </w:r>
+      <w:proofErr w:type="spellEnd"/>
+      <w:r>
+        <w:t xml:space="preserve"> augmenter)</w:t>
+      </w:r>
+    </w:p>
+    <w:p>
+      <w:pPr>
+        <w:ind w:firstLine="360"/>
+      </w:pPr>
+      <w:r>
+        <w:t xml:space="preserve">On appuie sur le bouton « short1 », cela allume la lampe « bulb » et </w:t>
+      </w:r>
+      <w:r>
+        <w:t xml:space="preserve">monte/descend la porte de garage. </w:t>
+      </w:r>
+    </w:p>
+    <w:p>
+      <w:pPr>
+        <w:ind w:firstLine="360"/>
+      </w:pPr>
+    </w:p>
+    <w:p>
+      <w:pPr>
+        <w:ind w:firstLine="360"/>
+      </w:pPr>
+      <w:r>
+        <w:lastRenderedPageBreak/>
+        <w:t xml:space="preserve">Test : </w:t>
+      </w:r>
+    </w:p>
+    <w:p>
+      <w:pPr>
+        <w:ind w:firstLine="360"/>
+      </w:pPr>
+      <w:r>
+        <w:t>Jamais planter</w:t>
+      </w:r>
+    </w:p>
+    <w:p>
+      <w:pPr>
+        <w:ind w:firstLine="360"/>
+      </w:pPr>
+      <w:r>
+        <w:t>Ralenti pas le graph</w:t>
+      </w:r>
+    </w:p>
+    <w:p>
+      <w:pPr>
+        <w:ind w:firstLine="360"/>
+      </w:pPr>
+      <w:r>
+        <w:t>Rien de connecter</w:t>
       </w:r>
     </w:p>
     <w:sectPr>
@@ -568,8 +749,12 @@
     </w:r>
     <w:r>
       <w:tab/>
+    </w:r>
+    <w:proofErr w:type="spellStart"/>
+    <w:r>
       <w:t>PLCSoft</w:t>
     </w:r>
+    <w:proofErr w:type="spellEnd"/>
     <w:r>
       <w:tab/>
       <w:t>Marcelin</w:t>

</xml_diff>

<commit_message>
Correction + rapport HTTP serveur
</commit_message>
<xml_diff>
--- a/Autre/Resumer_Activite/310625-070625.docx
+++ b/Autre/Resumer_Activite/310625-070625.docx
@@ -674,8 +674,181 @@
         <w:t>Rien de connecter</w:t>
       </w:r>
     </w:p>
+    <w:p>
+      <w:pPr>
+        <w:ind w:firstLine="360"/>
+      </w:pPr>
+    </w:p>
+    <w:p>
+      <w:pPr>
+        <w:ind w:firstLine="360"/>
+      </w:pPr>
+      <w:proofErr w:type="spellStart"/>
+      <w:r>
+        <w:t>Quantity</w:t>
+      </w:r>
+      <w:proofErr w:type="spellEnd"/>
+      <w:r>
+        <w:t xml:space="preserve"> max 125 ???</w:t>
+      </w:r>
+    </w:p>
+    <w:p>
+      <w:pPr>
+        <w:ind w:firstLine="360"/>
+      </w:pPr>
+      <w:r>
+        <w:rPr>
+          <w:noProof/>
+        </w:rPr>
+        <w:drawing>
+          <wp:inline distT="0" distB="0" distL="0" distR="0" wp14:anchorId="2C917F41" wp14:editId="7EE36C04">
+            <wp:extent cx="5760720" cy="3244850"/>
+            <wp:effectExtent l="0" t="0" r="0" b="0"/>
+            <wp:docPr id="249855827" name="Picture 1"/>
+            <wp:cNvGraphicFramePr>
+              <a:graphicFrameLocks xmlns:a="http://schemas.openxmlformats.org/drawingml/2006/main" noChangeAspect="1"/>
+            </wp:cNvGraphicFramePr>
+            <a:graphic xmlns:a="http://schemas.openxmlformats.org/drawingml/2006/main">
+              <a:graphicData uri="http://schemas.openxmlformats.org/drawingml/2006/picture">
+                <pic:pic xmlns:pic="http://schemas.openxmlformats.org/drawingml/2006/picture">
+                  <pic:nvPicPr>
+                    <pic:cNvPr id="249855827" name=""/>
+                    <pic:cNvPicPr/>
+                  </pic:nvPicPr>
+                  <pic:blipFill>
+                    <a:blip r:embed="rId12"/>
+                    <a:stretch>
+                      <a:fillRect/>
+                    </a:stretch>
+                  </pic:blipFill>
+                  <pic:spPr>
+                    <a:xfrm>
+                      <a:off x="0" y="0"/>
+                      <a:ext cx="5760720" cy="3244850"/>
+                    </a:xfrm>
+                    <a:prstGeom prst="rect">
+                      <a:avLst/>
+                    </a:prstGeom>
+                  </pic:spPr>
+                </pic:pic>
+              </a:graphicData>
+            </a:graphic>
+          </wp:inline>
+        </w:drawing>
+      </w:r>
+    </w:p>
+    <w:p>
+      <w:pPr>
+        <w:ind w:left="360"/>
+        <w:rPr>
+          <w:lang w:val="en-GB"/>
+        </w:rPr>
+      </w:pPr>
+      <w:r>
+        <w:rPr>
+          <w:lang w:val="en-GB"/>
+        </w:rPr>
+        <w:t>Variables trop lent</w:t>
+      </w:r>
+      <w:r>
+        <w:rPr>
+          <w:lang w:val="en-GB"/>
+        </w:rPr>
+        <w:br/>
+        <w:t>use effect</w:t>
+      </w:r>
+    </w:p>
+    <w:p>
+      <w:pPr>
+        <w:ind w:firstLine="360"/>
+        <w:rPr>
+          <w:lang w:val="en-GB"/>
+        </w:rPr>
+      </w:pPr>
+      <w:r>
+        <w:rPr>
+          <w:lang w:val="en-GB"/>
+        </w:rPr>
+        <w:t xml:space="preserve">Setting </w:t>
+      </w:r>
+      <w:proofErr w:type="spellStart"/>
+      <w:r>
+        <w:rPr>
+          <w:lang w:val="en-GB"/>
+        </w:rPr>
+        <w:t>dio</w:t>
+      </w:r>
+      <w:proofErr w:type="spellEnd"/>
+    </w:p>
+    <w:p>
+      <w:pPr>
+        <w:ind w:firstLine="360"/>
+      </w:pPr>
+      <w:r>
+        <w:t>Fonction</w:t>
+      </w:r>
+    </w:p>
+    <w:p>
+      <w:pPr>
+        <w:ind w:firstLine="360"/>
+      </w:pPr>
+      <w:r>
+        <w:rPr>
+          <w:b/>
+          <w:bCs/>
+        </w:rPr>
+        <w:t>Traitement</w:t>
+      </w:r>
+      <w:r>
+        <w:t> : bloc -&gt; prendre entre caractère (</w:t>
+      </w:r>
+      <w:proofErr w:type="spellStart"/>
+      <w:r>
+        <w:t>str</w:t>
+      </w:r>
+      <w:proofErr w:type="spellEnd"/>
+      <w:r>
+        <w:t>, char, char)</w:t>
+      </w:r>
+    </w:p>
+    <w:p>
+      <w:pPr>
+        <w:ind w:firstLine="360"/>
+      </w:pPr>
+      <w:r>
+        <w:rPr>
+          <w:b/>
+          <w:bCs/>
+        </w:rPr>
+        <w:t>Rapport</w:t>
+      </w:r>
+      <w:r>
+        <w:t> : http dans design corrigé</w:t>
+      </w:r>
+    </w:p>
+    <w:p>
+      <w:pPr>
+        <w:ind w:firstLine="360"/>
+      </w:pPr>
+      <w:r>
+        <w:t>Donné les paramètre par défaut</w:t>
+      </w:r>
+    </w:p>
+    <w:p>
+      <w:pPr>
+        <w:ind w:firstLine="360"/>
+      </w:pPr>
+      <w:r>
+        <w:t>(input et output sous forme de tableau)</w:t>
+      </w:r>
+    </w:p>
+    <w:p>
+      <w:pPr>
+        <w:ind w:firstLine="360"/>
+      </w:pPr>
+    </w:p>
     <w:sectPr>
-      <w:headerReference w:type="default" r:id="rId12"/>
+      <w:headerReference w:type="default" r:id="rId13"/>
       <w:pgSz w:w="11906" w:h="16838"/>
       <w:pgMar w:top="1417" w:right="1417" w:bottom="1417" w:left="1417" w:header="708" w:footer="708" w:gutter="0"/>
       <w:cols w:space="708"/>

</xml_diff>